<commit_message>
Add cutting time to a table
</commit_message>
<xml_diff>
--- a/samples/sccp.docx
+++ b/samples/sccp.docx
@@ -45,8 +45,13 @@
         <w:t xml:space="preserve"> </w:t>
       </w:r>
       <w:r>
-        <w:t>Stanislav Ukolov</w:t>
-      </w:r>
+        <w:t xml:space="preserve">Stanislav </w:t>
+      </w:r>
+      <w:proofErr w:type="spellStart"/>
+      <w:r>
+        <w:t>Ukolov</w:t>
+      </w:r>
+      <w:proofErr w:type="spellEnd"/>
       <w:r>
         <w:t>*</w:t>
       </w:r>
@@ -70,8 +75,13 @@
       <w:r>
         <w:t>**</w:t>
       </w:r>
-      <w:r>
-        <w:t>Krasovsky Institute of Mathematics and Mechanics, Ekaterinburg, Russia</w:t>
+      <w:proofErr w:type="spellStart"/>
+      <w:r>
+        <w:t>Krasovsky</w:t>
+      </w:r>
+      <w:proofErr w:type="spellEnd"/>
+      <w:r>
+        <w:t xml:space="preserve"> Institute of Mathematics and Mechanics, Ekaterinburg, Russia</w:t>
       </w:r>
     </w:p>
     <w:p>
@@ -100,6 +110,7 @@
       <w:pPr>
         <w:pStyle w:val="Keywords"/>
       </w:pPr>
+      <w:proofErr w:type="spellStart"/>
       <w:r>
         <w:rPr>
           <w:i/>
@@ -111,7 +122,11 @@
         <w:t>:.</w:t>
       </w:r>
       <w:r>
-        <w:t xml:space="preserve">Thermal cutting, Optimization, Branch-and-Bound, Dynamic Programming, Algorithm, Heuristics, </w:t>
+        <w:t>Thermal</w:t>
+      </w:r>
+      <w:proofErr w:type="spellEnd"/>
+      <w:r>
+        <w:t xml:space="preserve"> cutting, Optimization, Branch-and-Bound, Dynamic Programming, Algorithm, Heuristics, </w:t>
       </w:r>
       <w:r>
         <w:t>Generalized Traveling Salesman Problem</w:t>
@@ -146,7 +161,343 @@
         <w:pStyle w:val="Text"/>
       </w:pPr>
       <w:r>
-        <w:t xml:space="preserve">Lorem ipsum dolor sit amet, consectetur adipiscing elit, sed do eiusmod tempor incididunt ut labore et dolore magna aliqua. Ut enim ad minim veniam, quis nostrud exercitation ullamco laboris nisi ut aliquip ex ea commodo consequat. Duis aute irure dolor in reprehenderit in voluptate velit esse cillum dolore eu fugiat nulla pariatur. Excepteur sint occaecat cupidatat non proident, sunt in culpa qui officia deserunt mollit anim id est laborum. </w:t>
+        <w:t xml:space="preserve">Lorem ipsum dolor sit </w:t>
+      </w:r>
+      <w:proofErr w:type="spellStart"/>
+      <w:r>
+        <w:t>amet</w:t>
+      </w:r>
+      <w:proofErr w:type="spellEnd"/>
+      <w:r>
+        <w:t xml:space="preserve">, </w:t>
+      </w:r>
+      <w:proofErr w:type="spellStart"/>
+      <w:r>
+        <w:t>consectetur</w:t>
+      </w:r>
+      <w:proofErr w:type="spellEnd"/>
+      <w:r>
+        <w:t xml:space="preserve"> </w:t>
+      </w:r>
+      <w:proofErr w:type="spellStart"/>
+      <w:r>
+        <w:t>adipiscing</w:t>
+      </w:r>
+      <w:proofErr w:type="spellEnd"/>
+      <w:r>
+        <w:t xml:space="preserve"> </w:t>
+      </w:r>
+      <w:proofErr w:type="spellStart"/>
+      <w:r>
+        <w:t>elit</w:t>
+      </w:r>
+      <w:proofErr w:type="spellEnd"/>
+      <w:r>
+        <w:t xml:space="preserve">, sed do </w:t>
+      </w:r>
+      <w:proofErr w:type="spellStart"/>
+      <w:r>
+        <w:t>eiusmod</w:t>
+      </w:r>
+      <w:proofErr w:type="spellEnd"/>
+      <w:r>
+        <w:t xml:space="preserve"> </w:t>
+      </w:r>
+      <w:proofErr w:type="spellStart"/>
+      <w:r>
+        <w:t>tempor</w:t>
+      </w:r>
+      <w:proofErr w:type="spellEnd"/>
+      <w:r>
+        <w:t xml:space="preserve"> </w:t>
+      </w:r>
+      <w:proofErr w:type="spellStart"/>
+      <w:r>
+        <w:t>incididunt</w:t>
+      </w:r>
+      <w:proofErr w:type="spellEnd"/>
+      <w:r>
+        <w:t xml:space="preserve"> </w:t>
+      </w:r>
+      <w:proofErr w:type="spellStart"/>
+      <w:r>
+        <w:t>ut</w:t>
+      </w:r>
+      <w:proofErr w:type="spellEnd"/>
+      <w:r>
+        <w:t xml:space="preserve"> labore et dolore magna </w:t>
+      </w:r>
+      <w:proofErr w:type="spellStart"/>
+      <w:r>
+        <w:t>aliqua</w:t>
+      </w:r>
+      <w:proofErr w:type="spellEnd"/>
+      <w:r>
+        <w:t xml:space="preserve">. Ut </w:t>
+      </w:r>
+      <w:proofErr w:type="spellStart"/>
+      <w:r>
+        <w:t>enim</w:t>
+      </w:r>
+      <w:proofErr w:type="spellEnd"/>
+      <w:r>
+        <w:t xml:space="preserve"> ad minim </w:t>
+      </w:r>
+      <w:proofErr w:type="spellStart"/>
+      <w:r>
+        <w:t>veniam</w:t>
+      </w:r>
+      <w:proofErr w:type="spellEnd"/>
+      <w:r>
+        <w:t xml:space="preserve">, </w:t>
+      </w:r>
+      <w:proofErr w:type="spellStart"/>
+      <w:r>
+        <w:t>quis</w:t>
+      </w:r>
+      <w:proofErr w:type="spellEnd"/>
+      <w:r>
+        <w:t xml:space="preserve"> </w:t>
+      </w:r>
+      <w:proofErr w:type="spellStart"/>
+      <w:r>
+        <w:t>nostrud</w:t>
+      </w:r>
+      <w:proofErr w:type="spellEnd"/>
+      <w:r>
+        <w:t xml:space="preserve"> exercitation </w:t>
+      </w:r>
+      <w:proofErr w:type="spellStart"/>
+      <w:r>
+        <w:t>ullamco</w:t>
+      </w:r>
+      <w:proofErr w:type="spellEnd"/>
+      <w:r>
+        <w:t xml:space="preserve"> </w:t>
+      </w:r>
+      <w:proofErr w:type="spellStart"/>
+      <w:r>
+        <w:t>laboris</w:t>
+      </w:r>
+      <w:proofErr w:type="spellEnd"/>
+      <w:r>
+        <w:t xml:space="preserve"> nisi </w:t>
+      </w:r>
+      <w:proofErr w:type="spellStart"/>
+      <w:r>
+        <w:t>ut</w:t>
+      </w:r>
+      <w:proofErr w:type="spellEnd"/>
+      <w:r>
+        <w:t xml:space="preserve"> </w:t>
+      </w:r>
+      <w:proofErr w:type="spellStart"/>
+      <w:r>
+        <w:t>aliquip</w:t>
+      </w:r>
+      <w:proofErr w:type="spellEnd"/>
+      <w:r>
+        <w:t xml:space="preserve"> ex </w:t>
+      </w:r>
+      <w:proofErr w:type="spellStart"/>
+      <w:r>
+        <w:t>ea</w:t>
+      </w:r>
+      <w:proofErr w:type="spellEnd"/>
+      <w:r>
+        <w:t xml:space="preserve"> </w:t>
+      </w:r>
+      <w:proofErr w:type="spellStart"/>
+      <w:r>
+        <w:t>commodo</w:t>
+      </w:r>
+      <w:proofErr w:type="spellEnd"/>
+      <w:r>
+        <w:t xml:space="preserve"> </w:t>
+      </w:r>
+      <w:proofErr w:type="spellStart"/>
+      <w:r>
+        <w:t>consequat</w:t>
+      </w:r>
+      <w:proofErr w:type="spellEnd"/>
+      <w:r>
+        <w:t xml:space="preserve">. Duis </w:t>
+      </w:r>
+      <w:proofErr w:type="spellStart"/>
+      <w:r>
+        <w:t>aute</w:t>
+      </w:r>
+      <w:proofErr w:type="spellEnd"/>
+      <w:r>
+        <w:t xml:space="preserve"> </w:t>
+      </w:r>
+      <w:proofErr w:type="spellStart"/>
+      <w:r>
+        <w:t>irure</w:t>
+      </w:r>
+      <w:proofErr w:type="spellEnd"/>
+      <w:r>
+        <w:t xml:space="preserve"> dolor in </w:t>
+      </w:r>
+      <w:proofErr w:type="spellStart"/>
+      <w:r>
+        <w:t>reprehenderit</w:t>
+      </w:r>
+      <w:proofErr w:type="spellEnd"/>
+      <w:r>
+        <w:t xml:space="preserve"> in </w:t>
+      </w:r>
+      <w:proofErr w:type="spellStart"/>
+      <w:r>
+        <w:t>voluptate</w:t>
+      </w:r>
+      <w:proofErr w:type="spellEnd"/>
+      <w:r>
+        <w:t xml:space="preserve"> </w:t>
+      </w:r>
+      <w:proofErr w:type="spellStart"/>
+      <w:r>
+        <w:t>velit</w:t>
+      </w:r>
+      <w:proofErr w:type="spellEnd"/>
+      <w:r>
+        <w:t xml:space="preserve"> </w:t>
+      </w:r>
+      <w:proofErr w:type="spellStart"/>
+      <w:r>
+        <w:t>esse</w:t>
+      </w:r>
+      <w:proofErr w:type="spellEnd"/>
+      <w:r>
+        <w:t xml:space="preserve"> </w:t>
+      </w:r>
+      <w:proofErr w:type="spellStart"/>
+      <w:r>
+        <w:t>cillum</w:t>
+      </w:r>
+      <w:proofErr w:type="spellEnd"/>
+      <w:r>
+        <w:t xml:space="preserve"> dolore </w:t>
+      </w:r>
+      <w:proofErr w:type="spellStart"/>
+      <w:r>
+        <w:t>eu</w:t>
+      </w:r>
+      <w:proofErr w:type="spellEnd"/>
+      <w:r>
+        <w:t xml:space="preserve"> </w:t>
+      </w:r>
+      <w:proofErr w:type="spellStart"/>
+      <w:r>
+        <w:t>fugiat</w:t>
+      </w:r>
+      <w:proofErr w:type="spellEnd"/>
+      <w:r>
+        <w:t xml:space="preserve"> </w:t>
+      </w:r>
+      <w:proofErr w:type="spellStart"/>
+      <w:r>
+        <w:t>nulla</w:t>
+      </w:r>
+      <w:proofErr w:type="spellEnd"/>
+      <w:r>
+        <w:t xml:space="preserve"> </w:t>
+      </w:r>
+      <w:proofErr w:type="spellStart"/>
+      <w:r>
+        <w:t>pariatur</w:t>
+      </w:r>
+      <w:proofErr w:type="spellEnd"/>
+      <w:r>
+        <w:t xml:space="preserve">. </w:t>
+      </w:r>
+      <w:proofErr w:type="spellStart"/>
+      <w:r>
+        <w:t>Excepteur</w:t>
+      </w:r>
+      <w:proofErr w:type="spellEnd"/>
+      <w:r>
+        <w:t xml:space="preserve"> </w:t>
+      </w:r>
+      <w:proofErr w:type="spellStart"/>
+      <w:r>
+        <w:t>sint</w:t>
+      </w:r>
+      <w:proofErr w:type="spellEnd"/>
+      <w:r>
+        <w:t xml:space="preserve"> </w:t>
+      </w:r>
+      <w:proofErr w:type="spellStart"/>
+      <w:r>
+        <w:t>occaecat</w:t>
+      </w:r>
+      <w:proofErr w:type="spellEnd"/>
+      <w:r>
+        <w:t xml:space="preserve"> </w:t>
+      </w:r>
+      <w:proofErr w:type="spellStart"/>
+      <w:r>
+        <w:t>cupidatat</w:t>
+      </w:r>
+      <w:proofErr w:type="spellEnd"/>
+      <w:r>
+        <w:t xml:space="preserve"> non </w:t>
+      </w:r>
+      <w:proofErr w:type="spellStart"/>
+      <w:r>
+        <w:t>proident</w:t>
+      </w:r>
+      <w:proofErr w:type="spellEnd"/>
+      <w:r>
+        <w:t xml:space="preserve">, sunt in culpa qui </w:t>
+      </w:r>
+      <w:proofErr w:type="spellStart"/>
+      <w:r>
+        <w:t>officia</w:t>
+      </w:r>
+      <w:proofErr w:type="spellEnd"/>
+      <w:r>
+        <w:t xml:space="preserve"> </w:t>
+      </w:r>
+      <w:proofErr w:type="spellStart"/>
+      <w:r>
+        <w:t>deserunt</w:t>
+      </w:r>
+      <w:proofErr w:type="spellEnd"/>
+      <w:r>
+        <w:t xml:space="preserve"> </w:t>
+      </w:r>
+      <w:proofErr w:type="spellStart"/>
+      <w:r>
+        <w:t>mollit</w:t>
+      </w:r>
+      <w:proofErr w:type="spellEnd"/>
+      <w:r>
+        <w:t xml:space="preserve"> </w:t>
+      </w:r>
+      <w:proofErr w:type="spellStart"/>
+      <w:r>
+        <w:t>anim</w:t>
+      </w:r>
+      <w:proofErr w:type="spellEnd"/>
+      <w:r>
+        <w:t xml:space="preserve"> id </w:t>
+      </w:r>
+      <w:proofErr w:type="spellStart"/>
+      <w:r>
+        <w:t>est</w:t>
+      </w:r>
+      <w:proofErr w:type="spellEnd"/>
+      <w:r>
+        <w:t xml:space="preserve"> </w:t>
+      </w:r>
+      <w:proofErr w:type="spellStart"/>
+      <w:r>
+        <w:t>laborum</w:t>
+      </w:r>
+      <w:proofErr w:type="spellEnd"/>
+      <w:r>
+        <w:t xml:space="preserve">. </w:t>
       </w:r>
     </w:p>
     <w:p>
@@ -189,7 +540,343 @@
         <w:pStyle w:val="Text"/>
       </w:pPr>
       <w:r>
-        <w:t xml:space="preserve">Lorem ipsum dolor sit amet, consectetur adipiscing elit, sed do eiusmod tempor incididunt ut labore et dolore magna aliqua. Ut enim ad minim veniam, quis nostrud exercitation ullamco laboris nisi ut aliquip ex ea commodo consequat. Duis aute irure dolor in reprehenderit in voluptate velit esse cillum dolore eu fugiat nulla pariatur. Excepteur sint occaecat cupidatat non proident, sunt in culpa qui officia deserunt mollit anim id est laborum. </w:t>
+        <w:t xml:space="preserve">Lorem ipsum dolor sit </w:t>
+      </w:r>
+      <w:proofErr w:type="spellStart"/>
+      <w:r>
+        <w:t>amet</w:t>
+      </w:r>
+      <w:proofErr w:type="spellEnd"/>
+      <w:r>
+        <w:t xml:space="preserve">, </w:t>
+      </w:r>
+      <w:proofErr w:type="spellStart"/>
+      <w:r>
+        <w:t>consectetur</w:t>
+      </w:r>
+      <w:proofErr w:type="spellEnd"/>
+      <w:r>
+        <w:t xml:space="preserve"> </w:t>
+      </w:r>
+      <w:proofErr w:type="spellStart"/>
+      <w:r>
+        <w:t>adipiscing</w:t>
+      </w:r>
+      <w:proofErr w:type="spellEnd"/>
+      <w:r>
+        <w:t xml:space="preserve"> </w:t>
+      </w:r>
+      <w:proofErr w:type="spellStart"/>
+      <w:r>
+        <w:t>elit</w:t>
+      </w:r>
+      <w:proofErr w:type="spellEnd"/>
+      <w:r>
+        <w:t xml:space="preserve">, sed do </w:t>
+      </w:r>
+      <w:proofErr w:type="spellStart"/>
+      <w:r>
+        <w:t>eiusmod</w:t>
+      </w:r>
+      <w:proofErr w:type="spellEnd"/>
+      <w:r>
+        <w:t xml:space="preserve"> </w:t>
+      </w:r>
+      <w:proofErr w:type="spellStart"/>
+      <w:r>
+        <w:t>tempor</w:t>
+      </w:r>
+      <w:proofErr w:type="spellEnd"/>
+      <w:r>
+        <w:t xml:space="preserve"> </w:t>
+      </w:r>
+      <w:proofErr w:type="spellStart"/>
+      <w:r>
+        <w:t>incididunt</w:t>
+      </w:r>
+      <w:proofErr w:type="spellEnd"/>
+      <w:r>
+        <w:t xml:space="preserve"> </w:t>
+      </w:r>
+      <w:proofErr w:type="spellStart"/>
+      <w:r>
+        <w:t>ut</w:t>
+      </w:r>
+      <w:proofErr w:type="spellEnd"/>
+      <w:r>
+        <w:t xml:space="preserve"> labore et dolore magna </w:t>
+      </w:r>
+      <w:proofErr w:type="spellStart"/>
+      <w:r>
+        <w:t>aliqua</w:t>
+      </w:r>
+      <w:proofErr w:type="spellEnd"/>
+      <w:r>
+        <w:t xml:space="preserve">. Ut </w:t>
+      </w:r>
+      <w:proofErr w:type="spellStart"/>
+      <w:r>
+        <w:t>enim</w:t>
+      </w:r>
+      <w:proofErr w:type="spellEnd"/>
+      <w:r>
+        <w:t xml:space="preserve"> ad minim </w:t>
+      </w:r>
+      <w:proofErr w:type="spellStart"/>
+      <w:r>
+        <w:t>veniam</w:t>
+      </w:r>
+      <w:proofErr w:type="spellEnd"/>
+      <w:r>
+        <w:t xml:space="preserve">, </w:t>
+      </w:r>
+      <w:proofErr w:type="spellStart"/>
+      <w:r>
+        <w:t>quis</w:t>
+      </w:r>
+      <w:proofErr w:type="spellEnd"/>
+      <w:r>
+        <w:t xml:space="preserve"> </w:t>
+      </w:r>
+      <w:proofErr w:type="spellStart"/>
+      <w:r>
+        <w:t>nostrud</w:t>
+      </w:r>
+      <w:proofErr w:type="spellEnd"/>
+      <w:r>
+        <w:t xml:space="preserve"> exercitation </w:t>
+      </w:r>
+      <w:proofErr w:type="spellStart"/>
+      <w:r>
+        <w:t>ullamco</w:t>
+      </w:r>
+      <w:proofErr w:type="spellEnd"/>
+      <w:r>
+        <w:t xml:space="preserve"> </w:t>
+      </w:r>
+      <w:proofErr w:type="spellStart"/>
+      <w:r>
+        <w:t>laboris</w:t>
+      </w:r>
+      <w:proofErr w:type="spellEnd"/>
+      <w:r>
+        <w:t xml:space="preserve"> nisi </w:t>
+      </w:r>
+      <w:proofErr w:type="spellStart"/>
+      <w:r>
+        <w:t>ut</w:t>
+      </w:r>
+      <w:proofErr w:type="spellEnd"/>
+      <w:r>
+        <w:t xml:space="preserve"> </w:t>
+      </w:r>
+      <w:proofErr w:type="spellStart"/>
+      <w:r>
+        <w:t>aliquip</w:t>
+      </w:r>
+      <w:proofErr w:type="spellEnd"/>
+      <w:r>
+        <w:t xml:space="preserve"> ex </w:t>
+      </w:r>
+      <w:proofErr w:type="spellStart"/>
+      <w:r>
+        <w:t>ea</w:t>
+      </w:r>
+      <w:proofErr w:type="spellEnd"/>
+      <w:r>
+        <w:t xml:space="preserve"> </w:t>
+      </w:r>
+      <w:proofErr w:type="spellStart"/>
+      <w:r>
+        <w:t>commodo</w:t>
+      </w:r>
+      <w:proofErr w:type="spellEnd"/>
+      <w:r>
+        <w:t xml:space="preserve"> </w:t>
+      </w:r>
+      <w:proofErr w:type="spellStart"/>
+      <w:r>
+        <w:t>consequat</w:t>
+      </w:r>
+      <w:proofErr w:type="spellEnd"/>
+      <w:r>
+        <w:t xml:space="preserve">. Duis </w:t>
+      </w:r>
+      <w:proofErr w:type="spellStart"/>
+      <w:r>
+        <w:t>aute</w:t>
+      </w:r>
+      <w:proofErr w:type="spellEnd"/>
+      <w:r>
+        <w:t xml:space="preserve"> </w:t>
+      </w:r>
+      <w:proofErr w:type="spellStart"/>
+      <w:r>
+        <w:t>irure</w:t>
+      </w:r>
+      <w:proofErr w:type="spellEnd"/>
+      <w:r>
+        <w:t xml:space="preserve"> dolor in </w:t>
+      </w:r>
+      <w:proofErr w:type="spellStart"/>
+      <w:r>
+        <w:t>reprehenderit</w:t>
+      </w:r>
+      <w:proofErr w:type="spellEnd"/>
+      <w:r>
+        <w:t xml:space="preserve"> in </w:t>
+      </w:r>
+      <w:proofErr w:type="spellStart"/>
+      <w:r>
+        <w:t>voluptate</w:t>
+      </w:r>
+      <w:proofErr w:type="spellEnd"/>
+      <w:r>
+        <w:t xml:space="preserve"> </w:t>
+      </w:r>
+      <w:proofErr w:type="spellStart"/>
+      <w:r>
+        <w:t>velit</w:t>
+      </w:r>
+      <w:proofErr w:type="spellEnd"/>
+      <w:r>
+        <w:t xml:space="preserve"> </w:t>
+      </w:r>
+      <w:proofErr w:type="spellStart"/>
+      <w:r>
+        <w:t>esse</w:t>
+      </w:r>
+      <w:proofErr w:type="spellEnd"/>
+      <w:r>
+        <w:t xml:space="preserve"> </w:t>
+      </w:r>
+      <w:proofErr w:type="spellStart"/>
+      <w:r>
+        <w:t>cillum</w:t>
+      </w:r>
+      <w:proofErr w:type="spellEnd"/>
+      <w:r>
+        <w:t xml:space="preserve"> dolore </w:t>
+      </w:r>
+      <w:proofErr w:type="spellStart"/>
+      <w:r>
+        <w:t>eu</w:t>
+      </w:r>
+      <w:proofErr w:type="spellEnd"/>
+      <w:r>
+        <w:t xml:space="preserve"> </w:t>
+      </w:r>
+      <w:proofErr w:type="spellStart"/>
+      <w:r>
+        <w:t>fugiat</w:t>
+      </w:r>
+      <w:proofErr w:type="spellEnd"/>
+      <w:r>
+        <w:t xml:space="preserve"> </w:t>
+      </w:r>
+      <w:proofErr w:type="spellStart"/>
+      <w:r>
+        <w:t>nulla</w:t>
+      </w:r>
+      <w:proofErr w:type="spellEnd"/>
+      <w:r>
+        <w:t xml:space="preserve"> </w:t>
+      </w:r>
+      <w:proofErr w:type="spellStart"/>
+      <w:r>
+        <w:t>pariatur</w:t>
+      </w:r>
+      <w:proofErr w:type="spellEnd"/>
+      <w:r>
+        <w:t xml:space="preserve">. </w:t>
+      </w:r>
+      <w:proofErr w:type="spellStart"/>
+      <w:r>
+        <w:t>Excepteur</w:t>
+      </w:r>
+      <w:proofErr w:type="spellEnd"/>
+      <w:r>
+        <w:t xml:space="preserve"> </w:t>
+      </w:r>
+      <w:proofErr w:type="spellStart"/>
+      <w:r>
+        <w:t>sint</w:t>
+      </w:r>
+      <w:proofErr w:type="spellEnd"/>
+      <w:r>
+        <w:t xml:space="preserve"> </w:t>
+      </w:r>
+      <w:proofErr w:type="spellStart"/>
+      <w:r>
+        <w:t>occaecat</w:t>
+      </w:r>
+      <w:proofErr w:type="spellEnd"/>
+      <w:r>
+        <w:t xml:space="preserve"> </w:t>
+      </w:r>
+      <w:proofErr w:type="spellStart"/>
+      <w:r>
+        <w:t>cupidatat</w:t>
+      </w:r>
+      <w:proofErr w:type="spellEnd"/>
+      <w:r>
+        <w:t xml:space="preserve"> non </w:t>
+      </w:r>
+      <w:proofErr w:type="spellStart"/>
+      <w:r>
+        <w:t>proident</w:t>
+      </w:r>
+      <w:proofErr w:type="spellEnd"/>
+      <w:r>
+        <w:t xml:space="preserve">, sunt in culpa qui </w:t>
+      </w:r>
+      <w:proofErr w:type="spellStart"/>
+      <w:r>
+        <w:t>officia</w:t>
+      </w:r>
+      <w:proofErr w:type="spellEnd"/>
+      <w:r>
+        <w:t xml:space="preserve"> </w:t>
+      </w:r>
+      <w:proofErr w:type="spellStart"/>
+      <w:r>
+        <w:t>deserunt</w:t>
+      </w:r>
+      <w:proofErr w:type="spellEnd"/>
+      <w:r>
+        <w:t xml:space="preserve"> </w:t>
+      </w:r>
+      <w:proofErr w:type="spellStart"/>
+      <w:r>
+        <w:t>mollit</w:t>
+      </w:r>
+      <w:proofErr w:type="spellEnd"/>
+      <w:r>
+        <w:t xml:space="preserve"> </w:t>
+      </w:r>
+      <w:proofErr w:type="spellStart"/>
+      <w:r>
+        <w:t>anim</w:t>
+      </w:r>
+      <w:proofErr w:type="spellEnd"/>
+      <w:r>
+        <w:t xml:space="preserve"> id </w:t>
+      </w:r>
+      <w:proofErr w:type="spellStart"/>
+      <w:r>
+        <w:t>est</w:t>
+      </w:r>
+      <w:proofErr w:type="spellEnd"/>
+      <w:r>
+        <w:t xml:space="preserve"> </w:t>
+      </w:r>
+      <w:proofErr w:type="spellStart"/>
+      <w:r>
+        <w:t>laborum</w:t>
+      </w:r>
+      <w:proofErr w:type="spellEnd"/>
+      <w:r>
+        <w:t xml:space="preserve">. </w:t>
       </w:r>
     </w:p>
     <w:p>
@@ -241,7 +928,19 @@
         <w:pStyle w:val="Text"/>
       </w:pPr>
       <w:r>
-        <w:t xml:space="preserve">For the purpose of evaluting algorithmsperformance, the special nesting plan was used, containing 19 plain parts and 24 contours, see Fig. 1. </w:t>
+        <w:t>For the purpose of evalu</w:t>
+      </w:r>
+      <w:r>
+        <w:t>a</w:t>
+      </w:r>
+      <w:r>
+        <w:t>ting algorithms</w:t>
+      </w:r>
+      <w:r>
+        <w:t xml:space="preserve"> </w:t>
+      </w:r>
+      <w:r>
+        <w:t xml:space="preserve">performance, the special nesting plan was used, containing 19 plain parts and 24 contours, see Fig. 1. </w:t>
       </w:r>
       <w:r>
         <w:t>Position if 224 f</w:t>
@@ -928,7 +1627,13 @@
         <w:t xml:space="preserve"> For each algorithm and problem instance time is specified in minutes and seconds. For D</w:t>
       </w:r>
       <w:r>
-        <w:t>P solution length two values provided: air move length and full route length without contours, i.e., air move length with lead-in and lead-out. For B-n-B solution, two lengths are integer one (since current implementation of algorithms uses integer calculus) and its exact floating-point value.</w:t>
+        <w:t xml:space="preserve">P solution length two values provided: air move length and full route length without contours, i.e., air move length with lead-in and lead-out. </w:t>
+      </w:r>
+      <w:r>
+        <w:t xml:space="preserve">Estimated cutting time in seconds is also calculated. </w:t>
+      </w:r>
+      <w:r>
+        <w:t>For B-n-B solution, two lengths are integer one (since current implementation of algorithms uses integer calculus) and its exact floating-point value.</w:t>
       </w:r>
     </w:p>
     <w:p>
@@ -945,23 +1650,31 @@
       <w:tblPr>
         <w:tblStyle w:val="a9"/>
         <w:tblW w:w="0" w:type="auto"/>
+        <w:jc w:val="center"/>
+        <w:tblCellMar>
+          <w:left w:w="0" w:type="dxa"/>
+          <w:right w:w="0" w:type="dxa"/>
+        </w:tblCellMar>
         <w:tblLook w:val="04A0" w:firstRow="1" w:lastRow="0" w:firstColumn="1" w:lastColumn="0" w:noHBand="0" w:noVBand="1"/>
       </w:tblPr>
       <w:tblGrid>
-        <w:gridCol w:w="1017"/>
-        <w:gridCol w:w="740"/>
-        <w:gridCol w:w="736"/>
-        <w:gridCol w:w="866"/>
-        <w:gridCol w:w="725"/>
-        <w:gridCol w:w="866"/>
+        <w:gridCol w:w="421"/>
+        <w:gridCol w:w="493"/>
+        <w:gridCol w:w="782"/>
+        <w:gridCol w:w="709"/>
+        <w:gridCol w:w="709"/>
+        <w:gridCol w:w="709"/>
+        <w:gridCol w:w="719"/>
+        <w:gridCol w:w="7"/>
       </w:tblGrid>
       <w:tr>
         <w:trPr>
           <w:cantSplit/>
+          <w:jc w:val="center"/>
         </w:trPr>
         <w:tc>
           <w:tcPr>
-            <w:tcW w:w="1766" w:type="dxa"/>
+            <w:tcW w:w="914" w:type="dxa"/>
             <w:gridSpan w:val="2"/>
             <w:vAlign w:val="center"/>
           </w:tcPr>
@@ -1000,8 +1713,8 @@
         </w:tc>
         <w:tc>
           <w:tcPr>
-            <w:tcW w:w="1592" w:type="dxa"/>
-            <w:gridSpan w:val="2"/>
+            <w:tcW w:w="2200" w:type="dxa"/>
+            <w:gridSpan w:val="3"/>
             <w:vAlign w:val="center"/>
           </w:tcPr>
           <w:p>
@@ -1025,8 +1738,8 @@
         </w:tc>
         <w:tc>
           <w:tcPr>
-            <w:tcW w:w="1592" w:type="dxa"/>
-            <w:gridSpan w:val="2"/>
+            <w:tcW w:w="1435" w:type="dxa"/>
+            <w:gridSpan w:val="3"/>
             <w:vAlign w:val="center"/>
           </w:tcPr>
           <w:p>
@@ -1051,11 +1764,14 @@
       </w:tr>
       <w:tr>
         <w:trPr>
+          <w:gridAfter w:val="1"/>
+          <w:wAfter w:w="7" w:type="dxa"/>
           <w:cantSplit/>
+          <w:jc w:val="center"/>
         </w:trPr>
         <w:tc>
           <w:tcPr>
-            <w:tcW w:w="951" w:type="dxa"/>
+            <w:tcW w:w="421" w:type="dxa"/>
             <w:vAlign w:val="center"/>
           </w:tcPr>
           <w:p>
@@ -1073,13 +1789,20 @@
                 <w:b/>
                 <w:bCs/>
               </w:rPr>
-              <w:t>Contours</w:t>
+              <w:t>#</w:t>
+            </w:r>
+            <w:r>
+              <w:rPr>
+                <w:b/>
+                <w:bCs/>
+              </w:rPr>
+              <w:t>C</w:t>
             </w:r>
           </w:p>
         </w:tc>
         <w:tc>
           <w:tcPr>
-            <w:tcW w:w="815" w:type="dxa"/>
+            <w:tcW w:w="493" w:type="dxa"/>
             <w:vAlign w:val="center"/>
           </w:tcPr>
           <w:p>
@@ -1097,13 +1820,20 @@
                 <w:b/>
                 <w:bCs/>
               </w:rPr>
-              <w:t>Parts</w:t>
+              <w:t>#</w:t>
+            </w:r>
+            <w:r>
+              <w:rPr>
+                <w:b/>
+                <w:bCs/>
+              </w:rPr>
+              <w:t>P</w:t>
             </w:r>
           </w:p>
         </w:tc>
         <w:tc>
           <w:tcPr>
-            <w:tcW w:w="796" w:type="dxa"/>
+            <w:tcW w:w="782" w:type="dxa"/>
             <w:vAlign w:val="center"/>
           </w:tcPr>
           <w:p>
@@ -1121,21 +1851,34 @@
                 <w:b/>
                 <w:bCs/>
               </w:rPr>
-              <w:t>Time</w:t>
+              <w:t>Calc t</w:t>
             </w:r>
             <w:r>
               <w:rPr>
                 <w:b/>
                 <w:bCs/>
               </w:rPr>
-              <w:br/>
+              <w:t>ime</w:t>
+            </w:r>
+            <w:r>
+              <w:rPr>
+                <w:b/>
+                <w:bCs/>
+              </w:rPr>
+              <w:t xml:space="preserve"> </w:t>
+            </w:r>
+            <w:r>
+              <w:rPr>
+                <w:b/>
+                <w:bCs/>
+              </w:rPr>
               <w:t>(s)</w:t>
             </w:r>
           </w:p>
         </w:tc>
         <w:tc>
           <w:tcPr>
-            <w:tcW w:w="796" w:type="dxa"/>
+            <w:tcW w:w="709" w:type="dxa"/>
             <w:vAlign w:val="center"/>
           </w:tcPr>
           <w:p>
@@ -1167,7 +1910,30 @@
         </w:tc>
         <w:tc>
           <w:tcPr>
-            <w:tcW w:w="796" w:type="dxa"/>
+            <w:tcW w:w="709" w:type="dxa"/>
+          </w:tcPr>
+          <w:p>
+            <w:pPr>
+              <w:pStyle w:val="Text"/>
+              <w:keepNext/>
+              <w:jc w:val="center"/>
+              <w:rPr>
+                <w:b/>
+                <w:bCs/>
+              </w:rPr>
+            </w:pPr>
+            <w:r>
+              <w:rPr>
+                <w:b/>
+                <w:bCs/>
+              </w:rPr>
+              <w:t>Cut time (s)</w:t>
+            </w:r>
+          </w:p>
+        </w:tc>
+        <w:tc>
+          <w:tcPr>
+            <w:tcW w:w="709" w:type="dxa"/>
             <w:vAlign w:val="center"/>
           </w:tcPr>
           <w:p>
@@ -1185,7 +1951,7 @@
                 <w:b/>
                 <w:bCs/>
               </w:rPr>
-              <w:t>Time</w:t>
+              <w:t>Calc</w:t>
             </w:r>
             <w:r>
               <w:rPr>
@@ -1193,13 +1959,34 @@
                 <w:bCs/>
               </w:rPr>
               <w:br/>
+              <w:t>t</w:t>
+            </w:r>
+            <w:r>
+              <w:rPr>
+                <w:b/>
+                <w:bCs/>
+              </w:rPr>
+              <w:t>ime</w:t>
+            </w:r>
+            <w:r>
+              <w:rPr>
+                <w:b/>
+                <w:bCs/>
+              </w:rPr>
+              <w:t xml:space="preserve"> </w:t>
+            </w:r>
+            <w:r>
+              <w:rPr>
+                <w:b/>
+                <w:bCs/>
+              </w:rPr>
               <w:t>(s)</w:t>
             </w:r>
           </w:p>
         </w:tc>
         <w:tc>
           <w:tcPr>
-            <w:tcW w:w="796" w:type="dxa"/>
+            <w:tcW w:w="719" w:type="dxa"/>
             <w:vAlign w:val="center"/>
           </w:tcPr>
           <w:p>
@@ -1232,11 +2019,14 @@
       </w:tr>
       <w:tr>
         <w:trPr>
+          <w:gridAfter w:val="1"/>
+          <w:wAfter w:w="7" w:type="dxa"/>
           <w:cantSplit/>
+          <w:jc w:val="center"/>
         </w:trPr>
         <w:tc>
           <w:tcPr>
-            <w:tcW w:w="951" w:type="dxa"/>
+            <w:tcW w:w="421" w:type="dxa"/>
             <w:vAlign w:val="center"/>
           </w:tcPr>
           <w:p>
@@ -1252,7 +2042,7 @@
         </w:tc>
         <w:tc>
           <w:tcPr>
-            <w:tcW w:w="815" w:type="dxa"/>
+            <w:tcW w:w="493" w:type="dxa"/>
             <w:vAlign w:val="center"/>
           </w:tcPr>
           <w:p>
@@ -1268,7 +2058,7 @@
         </w:tc>
         <w:tc>
           <w:tcPr>
-            <w:tcW w:w="796" w:type="dxa"/>
+            <w:tcW w:w="782" w:type="dxa"/>
             <w:vAlign w:val="center"/>
           </w:tcPr>
           <w:p>
@@ -1278,16 +2068,13 @@
               <w:jc w:val="center"/>
             </w:pPr>
             <w:r>
-              <w:t>42’1</w:t>
-            </w:r>
-            <w:r>
-              <w:t>2</w:t>
+              <w:t>42’12</w:t>
             </w:r>
           </w:p>
         </w:tc>
         <w:tc>
           <w:tcPr>
-            <w:tcW w:w="796" w:type="dxa"/>
+            <w:tcW w:w="709" w:type="dxa"/>
             <w:vAlign w:val="center"/>
           </w:tcPr>
           <w:p>
@@ -1307,7 +2094,7 @@
         </w:tc>
         <w:tc>
           <w:tcPr>
-            <w:tcW w:w="796" w:type="dxa"/>
+            <w:tcW w:w="709" w:type="dxa"/>
             <w:vAlign w:val="center"/>
           </w:tcPr>
           <w:p>
@@ -1317,13 +2104,29 @@
               <w:jc w:val="center"/>
             </w:pPr>
             <w:r>
-              <w:t>4.5</w:t>
+              <w:t>168</w:t>
             </w:r>
           </w:p>
         </w:tc>
         <w:tc>
           <w:tcPr>
-            <w:tcW w:w="796" w:type="dxa"/>
+            <w:tcW w:w="709" w:type="dxa"/>
+            <w:vAlign w:val="center"/>
+          </w:tcPr>
+          <w:p>
+            <w:pPr>
+              <w:pStyle w:val="Text"/>
+              <w:keepNext/>
+              <w:jc w:val="center"/>
+            </w:pPr>
+            <w:r>
+              <w:t>4.5</w:t>
+            </w:r>
+          </w:p>
+        </w:tc>
+        <w:tc>
+          <w:tcPr>
+            <w:tcW w:w="719" w:type="dxa"/>
             <w:vAlign w:val="center"/>
           </w:tcPr>
           <w:p>
@@ -1344,11 +2147,14 @@
       </w:tr>
       <w:tr>
         <w:trPr>
+          <w:gridAfter w:val="1"/>
+          <w:wAfter w:w="7" w:type="dxa"/>
           <w:cantSplit/>
+          <w:jc w:val="center"/>
         </w:trPr>
         <w:tc>
           <w:tcPr>
-            <w:tcW w:w="951" w:type="dxa"/>
+            <w:tcW w:w="421" w:type="dxa"/>
             <w:vAlign w:val="center"/>
           </w:tcPr>
           <w:p>
@@ -1364,7 +2170,7 @@
         </w:tc>
         <w:tc>
           <w:tcPr>
-            <w:tcW w:w="815" w:type="dxa"/>
+            <w:tcW w:w="493" w:type="dxa"/>
             <w:vAlign w:val="center"/>
           </w:tcPr>
           <w:p>
@@ -1380,7 +2186,7 @@
         </w:tc>
         <w:tc>
           <w:tcPr>
-            <w:tcW w:w="796" w:type="dxa"/>
+            <w:tcW w:w="782" w:type="dxa"/>
             <w:vAlign w:val="center"/>
           </w:tcPr>
           <w:p>
@@ -1396,7 +2202,7 @@
         </w:tc>
         <w:tc>
           <w:tcPr>
-            <w:tcW w:w="796" w:type="dxa"/>
+            <w:tcW w:w="709" w:type="dxa"/>
             <w:vAlign w:val="center"/>
           </w:tcPr>
           <w:p>
@@ -1406,17 +2212,17 @@
               <w:jc w:val="right"/>
             </w:pPr>
             <w:r>
-              <w:t>5259.65</w:t>
+              <w:t>5254.13</w:t>
             </w:r>
             <w:r>
               <w:br/>
-              <w:t>5679.65</w:t>
+              <w:t>5634.13</w:t>
             </w:r>
           </w:p>
         </w:tc>
         <w:tc>
           <w:tcPr>
-            <w:tcW w:w="796" w:type="dxa"/>
+            <w:tcW w:w="709" w:type="dxa"/>
             <w:vAlign w:val="center"/>
           </w:tcPr>
           <w:p>
@@ -1426,13 +2232,29 @@
               <w:jc w:val="center"/>
             </w:pPr>
             <w:r>
-              <w:t>4.1</w:t>
+              <w:t>133</w:t>
             </w:r>
           </w:p>
         </w:tc>
         <w:tc>
           <w:tcPr>
-            <w:tcW w:w="796" w:type="dxa"/>
+            <w:tcW w:w="709" w:type="dxa"/>
+            <w:vAlign w:val="center"/>
+          </w:tcPr>
+          <w:p>
+            <w:pPr>
+              <w:pStyle w:val="Text"/>
+              <w:keepNext/>
+              <w:jc w:val="center"/>
+            </w:pPr>
+            <w:r>
+              <w:t>4.1</w:t>
+            </w:r>
+          </w:p>
+        </w:tc>
+        <w:tc>
+          <w:tcPr>
+            <w:tcW w:w="719" w:type="dxa"/>
             <w:vAlign w:val="center"/>
           </w:tcPr>
           <w:p>
@@ -1453,11 +2275,14 @@
       </w:tr>
       <w:tr>
         <w:trPr>
+          <w:gridAfter w:val="1"/>
+          <w:wAfter w:w="7" w:type="dxa"/>
           <w:cantSplit/>
+          <w:jc w:val="center"/>
         </w:trPr>
         <w:tc>
           <w:tcPr>
-            <w:tcW w:w="951" w:type="dxa"/>
+            <w:tcW w:w="421" w:type="dxa"/>
             <w:vAlign w:val="center"/>
           </w:tcPr>
           <w:p>
@@ -1473,7 +2298,7 @@
         </w:tc>
         <w:tc>
           <w:tcPr>
-            <w:tcW w:w="815" w:type="dxa"/>
+            <w:tcW w:w="493" w:type="dxa"/>
             <w:vAlign w:val="center"/>
           </w:tcPr>
           <w:p>
@@ -1489,7 +2314,7 @@
         </w:tc>
         <w:tc>
           <w:tcPr>
-            <w:tcW w:w="796" w:type="dxa"/>
+            <w:tcW w:w="782" w:type="dxa"/>
             <w:vAlign w:val="center"/>
           </w:tcPr>
           <w:p>
@@ -1505,7 +2330,7 @@
         </w:tc>
         <w:tc>
           <w:tcPr>
-            <w:tcW w:w="796" w:type="dxa"/>
+            <w:tcW w:w="709" w:type="dxa"/>
             <w:vAlign w:val="center"/>
           </w:tcPr>
           <w:p>
@@ -1525,7 +2350,7 @@
         </w:tc>
         <w:tc>
           <w:tcPr>
-            <w:tcW w:w="796" w:type="dxa"/>
+            <w:tcW w:w="709" w:type="dxa"/>
             <w:vAlign w:val="center"/>
           </w:tcPr>
           <w:p>
@@ -1535,13 +2360,29 @@
               <w:jc w:val="center"/>
             </w:pPr>
             <w:r>
-              <w:t>3.6</w:t>
+              <w:t>140</w:t>
             </w:r>
           </w:p>
         </w:tc>
         <w:tc>
           <w:tcPr>
-            <w:tcW w:w="796" w:type="dxa"/>
+            <w:tcW w:w="709" w:type="dxa"/>
+            <w:vAlign w:val="center"/>
+          </w:tcPr>
+          <w:p>
+            <w:pPr>
+              <w:pStyle w:val="Text"/>
+              <w:keepNext/>
+              <w:jc w:val="center"/>
+            </w:pPr>
+            <w:r>
+              <w:t>3.6</w:t>
+            </w:r>
+          </w:p>
+        </w:tc>
+        <w:tc>
+          <w:tcPr>
+            <w:tcW w:w="719" w:type="dxa"/>
             <w:vAlign w:val="center"/>
           </w:tcPr>
           <w:p>
@@ -1711,7 +2552,23 @@
         <w:pStyle w:val="Bibliografa1"/>
       </w:pPr>
       <w:r>
-        <w:t xml:space="preserve">Chentsov, A.G., Chentsov, P.A., Petunin, A.A., and Sesekin, A.N. (2018). Model of megalopolises in the tool path optimisation for CNC plate cutting machines. </w:t>
+        <w:t xml:space="preserve">Chentsov, A.G., Chentsov, P.A., Petunin, A.A., and </w:t>
+      </w:r>
+      <w:proofErr w:type="spellStart"/>
+      <w:r>
+        <w:t>Sesekin</w:t>
+      </w:r>
+      <w:proofErr w:type="spellEnd"/>
+      <w:r>
+        <w:t xml:space="preserve">, A.N. (2018). Model of megalopolises in the tool path </w:t>
+      </w:r>
+      <w:proofErr w:type="spellStart"/>
+      <w:r>
+        <w:t>optimisation</w:t>
+      </w:r>
+      <w:proofErr w:type="spellEnd"/>
+      <w:r>
+        <w:t xml:space="preserve"> for CNC plate cutting machines. </w:t>
       </w:r>
       <w:r>
         <w:rPr>
@@ -1729,7 +2586,31 @@
         <w:pStyle w:val="Bibliografa1"/>
       </w:pPr>
       <w:r>
-        <w:t xml:space="preserve">Khachay, M., Kudriavtsev, A., and Petunin, A. (2020). PCGLNS: A heuristic solver for the Precedence Constrained Generalized Traveling Salesman Problem. In N. Olenev, Y. Evtushenko, M. Khachay, and V. Malkova (eds.), </w:t>
+        <w:t xml:space="preserve">Khachay, M., </w:t>
+      </w:r>
+      <w:proofErr w:type="spellStart"/>
+      <w:r>
+        <w:t>Kudriavtsev</w:t>
+      </w:r>
+      <w:proofErr w:type="spellEnd"/>
+      <w:r>
+        <w:t xml:space="preserve">, A., and Petunin, A. (2020). PCGLNS: A heuristic solver for the Precedence Constrained Generalized Traveling Salesman Problem. In N. </w:t>
+      </w:r>
+      <w:proofErr w:type="spellStart"/>
+      <w:r>
+        <w:t>Olenev</w:t>
+      </w:r>
+      <w:proofErr w:type="spellEnd"/>
+      <w:r>
+        <w:t xml:space="preserve">, Y. Evtushenko, M. Khachay, and V. </w:t>
+      </w:r>
+      <w:proofErr w:type="spellStart"/>
+      <w:r>
+        <w:t>Malkova</w:t>
+      </w:r>
+      <w:proofErr w:type="spellEnd"/>
+      <w:r>
+        <w:t xml:space="preserve"> (eds.), </w:t>
       </w:r>
       <w:r>
         <w:rPr>
@@ -1757,7 +2638,23 @@
         <w:pStyle w:val="Bibliografa1"/>
       </w:pPr>
       <w:r>
-        <w:t xml:space="preserve">Khachay, M., Ukolov, S., and Petunin, A. (2021). Problem-Specific Branch-and-Bound Algorithms for the Precedence Constrained Generalized Traveling Salesman Problem. In N. Olenev et al. (eds.), </w:t>
+        <w:t xml:space="preserve">Khachay, M., </w:t>
+      </w:r>
+      <w:proofErr w:type="spellStart"/>
+      <w:r>
+        <w:t>Ukolov</w:t>
+      </w:r>
+      <w:proofErr w:type="spellEnd"/>
+      <w:r>
+        <w:t xml:space="preserve">, S., and Petunin, A. (2021). Problem-Specific Branch-and-Bound Algorithms for the Precedence Constrained Generalized Traveling Salesman Problem. In N. </w:t>
+      </w:r>
+      <w:proofErr w:type="spellStart"/>
+      <w:r>
+        <w:t>Olenev</w:t>
+      </w:r>
+      <w:proofErr w:type="spellEnd"/>
+      <w:r>
+        <w:t xml:space="preserve"> et al. (eds.), </w:t>
       </w:r>
       <w:r>
         <w:rPr>
@@ -1785,17 +2682,50 @@
         <w:pStyle w:val="Bibliografa1"/>
       </w:pPr>
       <w:r>
-        <w:t xml:space="preserve">Petunin, A.A., Polishchuk, E.G., and Ukolov, S.S. (2019). On the new Algorithm for Solving Continuous Cutting Problem. </w:t>
+        <w:t xml:space="preserve">Petunin, A.A., </w:t>
+      </w:r>
+      <w:proofErr w:type="spellStart"/>
+      <w:r>
+        <w:t>Polishchuk</w:t>
+      </w:r>
+      <w:proofErr w:type="spellEnd"/>
+      <w:r>
+        <w:t xml:space="preserve">, E.G., and </w:t>
+      </w:r>
+      <w:proofErr w:type="spellStart"/>
+      <w:r>
+        <w:t>Ukolov</w:t>
+      </w:r>
+      <w:proofErr w:type="spellEnd"/>
+      <w:r>
+        <w:t xml:space="preserve">, S.S. (2019). On the new Algorithm for Solving Continuous Cutting Problem. </w:t>
       </w:r>
       <w:r>
         <w:rPr>
           <w:i/>
           <w:iCs/>
         </w:rPr>
-        <w:t>IFAC-PapersOnLine</w:t>
-      </w:r>
-      <w:r>
-        <w:t>, 52(13), 2320–2325. doi: 10.1016/j.ifacol.2019.11.552.</w:t>
+        <w:t>IFAC-</w:t>
+      </w:r>
+      <w:proofErr w:type="spellStart"/>
+      <w:r>
+        <w:rPr>
+          <w:i/>
+          <w:iCs/>
+        </w:rPr>
+        <w:t>PapersOnLine</w:t>
+      </w:r>
+      <w:proofErr w:type="spellEnd"/>
+      <w:r>
+        <w:t xml:space="preserve">, 52(13), 2320–2325. </w:t>
+      </w:r>
+      <w:proofErr w:type="spellStart"/>
+      <w:r>
+        <w:t>doi</w:t>
+      </w:r>
+      <w:proofErr w:type="spellEnd"/>
+      <w:r>
+        <w:t>: 10.1016/j.ifacol.2019.11.552.</w:t>
       </w:r>
     </w:p>
     <w:p>
@@ -1803,7 +2733,23 @@
         <w:pStyle w:val="Bibliografa1"/>
       </w:pPr>
       <w:r>
-        <w:t xml:space="preserve">Salman, R., Ekstedt, F., and Damaschke, P. (2020). Branch-and-bound for the Precedence Constrained Generalized Traveling Salesman Problem. </w:t>
+        <w:t xml:space="preserve">Salman, R., </w:t>
+      </w:r>
+      <w:proofErr w:type="spellStart"/>
+      <w:r>
+        <w:t>Ekstedt</w:t>
+      </w:r>
+      <w:proofErr w:type="spellEnd"/>
+      <w:r>
+        <w:t xml:space="preserve">, F., and </w:t>
+      </w:r>
+      <w:proofErr w:type="spellStart"/>
+      <w:r>
+        <w:t>Damaschke</w:t>
+      </w:r>
+      <w:proofErr w:type="spellEnd"/>
+      <w:r>
+        <w:t xml:space="preserve">, P. (2020). Branch-and-bound for the Precedence Constrained Generalized Traveling Salesman Problem. </w:t>
       </w:r>
       <w:r>
         <w:rPr>

</xml_diff>